<commit_message>
Adds class cloud storage notes
</commit_message>
<xml_diff>
--- a/Assignments/Assignment08_Queues/Assignment08_Queues.docx
+++ b/Assignments/Assignment08_Queues/Assignment08_Queues.docx
@@ -112,7 +112,7 @@
         <w:rPr>
           <w:b/>
         </w:rPr>
-        <w:t>3</w:t>
+        <w:t>1</w:t>
       </w:r>
       <w:r>
         <w:rPr>
@@ -127,7 +127,7 @@
         <w:rPr>
           <w:b/>
         </w:rPr>
-        <w:t>Controller (Queue the work)</w:t>
+        <w:t xml:space="preserve">Controller </w:t>
       </w:r>
     </w:p>
     <w:p>
@@ -155,7 +155,37 @@
       </w:r>
       <w:proofErr w:type="spellEnd"/>
       <w:r>
-        <w:t xml:space="preserve"> int in a JSON object. The controller should send this int into a service which queues messages.</w:t>
+        <w:t xml:space="preserve"> </w:t>
+      </w:r>
+      <w:r>
+        <w:t>int as a URL parameter in a POST method</w:t>
+      </w:r>
+      <w:r>
+        <w:t>. The controller should send this int into a service which queues messages.</w:t>
+      </w:r>
+    </w:p>
+    <w:p>
+      <w:pPr>
+        <w:pStyle w:val="ListParagraph"/>
+        <w:numPr>
+          <w:ilvl w:val="0"/>
+          <w:numId w:val="2"/>
+        </w:numPr>
+        <w:rPr>
+          <w:b/>
+        </w:rPr>
+      </w:pPr>
+      <w:r>
+        <w:rPr>
+          <w:b/>
+        </w:rPr>
+        <w:t xml:space="preserve">(20 Points) Service </w:t>
+      </w:r>
+      <w:r>
+        <w:rPr>
+          <w:b/>
+        </w:rPr>
+        <w:t>(Queue the work)</w:t>
       </w:r>
     </w:p>
     <w:p>
@@ -252,166 +282,178 @@
       <w:r>
         <w:t>Create a simple html page that sends an int to your controller from step 1. Display errors and successes as normal.</w:t>
       </w:r>
+    </w:p>
+    <w:p>
+      <w:pPr>
+        <w:pStyle w:val="ListParagraph"/>
+        <w:numPr>
+          <w:ilvl w:val="0"/>
+          <w:numId w:val="2"/>
+        </w:numPr>
+      </w:pPr>
+      <w:r>
+        <w:rPr>
+          <w:b/>
+        </w:rPr>
+        <w:t xml:space="preserve">(40 Points) </w:t>
+      </w:r>
+      <w:r>
+        <w:rPr>
+          <w:b/>
+        </w:rPr>
+        <w:t>Console application (</w:t>
+      </w:r>
+      <w:r>
+        <w:rPr>
+          <w:b/>
+        </w:rPr>
+        <w:t>Do the work</w:t>
+      </w:r>
+      <w:r>
+        <w:rPr>
+          <w:b/>
+        </w:rPr>
+        <w:t>)</w:t>
+      </w:r>
+    </w:p>
+    <w:p>
+      <w:pPr>
+        <w:pStyle w:val="ListParagraph"/>
+        <w:numPr>
+          <w:ilvl w:val="1"/>
+          <w:numId w:val="2"/>
+        </w:numPr>
+      </w:pPr>
+      <w:r>
+        <w:t>Create a console application that reads from the queue from step 1.</w:t>
+      </w:r>
+    </w:p>
+    <w:p>
+      <w:pPr>
+        <w:pStyle w:val="ListParagraph"/>
+        <w:numPr>
+          <w:ilvl w:val="1"/>
+          <w:numId w:val="2"/>
+        </w:numPr>
+      </w:pPr>
+      <w:r>
+        <w:t xml:space="preserve">Depending on the </w:t>
+      </w:r>
+      <w:r>
+        <w:t>“</w:t>
+      </w:r>
+      <w:r>
+        <w:t>type</w:t>
+      </w:r>
+      <w:r>
+        <w:t>”</w:t>
+      </w:r>
+      <w:r>
+        <w:t xml:space="preserve"> of message received from the queue, a different action should be taken.</w:t>
+      </w:r>
+    </w:p>
+    <w:p>
+      <w:pPr>
+        <w:pStyle w:val="ListParagraph"/>
+        <w:numPr>
+          <w:ilvl w:val="2"/>
+          <w:numId w:val="2"/>
+        </w:numPr>
+      </w:pPr>
+      <w:r>
+        <w:t>Carry: The peasant is carrying something! Write the “message” to the console.</w:t>
+      </w:r>
+    </w:p>
+    <w:p>
+      <w:pPr>
+        <w:pStyle w:val="ListParagraph"/>
+        <w:numPr>
+          <w:ilvl w:val="2"/>
+          <w:numId w:val="2"/>
+        </w:numPr>
+      </w:pPr>
+      <w:r>
+        <w:t>Build:</w:t>
+      </w:r>
+      <w:r>
+        <w:t xml:space="preserve"> Building often takes several steps to complete. If the “data” parameter is a positive number, send another queue message with the “type” </w:t>
+      </w:r>
+      <w:r>
+        <w:t xml:space="preserve">equal to </w:t>
+      </w:r>
+      <w:r>
+        <w:t>“Build”, but with a “data” parameter of one less than the current message.</w:t>
+      </w:r>
+      <w:r>
+        <w:t xml:space="preserve"> Then write </w:t>
+      </w:r>
+      <w:r>
+        <w:t xml:space="preserve">to the console with how many steps are left to complete (the “data” </w:t>
+      </w:r>
+      <w:r>
+        <w:lastRenderedPageBreak/>
+        <w:t>parameter). If the “data” parameter is zero, the building is all done</w:t>
+      </w:r>
+      <w:r>
+        <w:t xml:space="preserve">. Write </w:t>
+      </w:r>
+      <w:r>
+        <w:t>to the console saying that the building is complete.</w:t>
+      </w:r>
+    </w:p>
+    <w:p>
+      <w:pPr>
+        <w:pStyle w:val="ListParagraph"/>
+        <w:numPr>
+          <w:ilvl w:val="2"/>
+          <w:numId w:val="2"/>
+        </w:numPr>
+      </w:pPr>
+      <w:r>
+        <w:t xml:space="preserve">Survey: It takes a little time to make sure the peasant did the job correctly. Use </w:t>
+      </w:r>
+      <w:proofErr w:type="spellStart"/>
+      <w:r>
+        <w:t>Task.Delay</w:t>
+      </w:r>
+      <w:proofErr w:type="spellEnd"/>
+      <w:r>
+        <w:t xml:space="preserve">() to wait </w:t>
+      </w:r>
+      <w:proofErr w:type="gramStart"/>
+      <w:r>
+        <w:t>a number of</w:t>
+      </w:r>
+      <w:proofErr w:type="gramEnd"/>
+      <w:r>
+        <w:t xml:space="preserve"> milliseconds equal to the “data” of the message. Write to the console before and after the delay to indicate the surveying is happening.</w:t>
+      </w:r>
+    </w:p>
+    <w:p>
+      <w:pPr>
+        <w:pStyle w:val="ListParagraph"/>
+        <w:numPr>
+          <w:ilvl w:val="1"/>
+          <w:numId w:val="2"/>
+        </w:numPr>
+      </w:pPr>
+      <w:r>
+        <w:t>The console application should not exit unless the user forcibly closes it.</w:t>
+      </w:r>
+    </w:p>
+    <w:p>
+      <w:pPr>
+        <w:pStyle w:val="ListParagraph"/>
+        <w:numPr>
+          <w:ilvl w:val="1"/>
+          <w:numId w:val="2"/>
+        </w:numPr>
+      </w:pPr>
+      <w:r>
+        <w:t>Delete the messages out of the queue after you are finished processing them.</w:t>
+      </w:r>
       <w:bookmarkStart w:id="0" w:name="_GoBack"/>
       <w:bookmarkEnd w:id="0"/>
-    </w:p>
-    <w:p>
-      <w:pPr>
-        <w:pStyle w:val="ListParagraph"/>
-        <w:numPr>
-          <w:ilvl w:val="0"/>
-          <w:numId w:val="2"/>
-        </w:numPr>
-      </w:pPr>
-      <w:r>
-        <w:rPr>
-          <w:b/>
-        </w:rPr>
-        <w:t xml:space="preserve">(40 Points) </w:t>
-      </w:r>
-      <w:r>
-        <w:rPr>
-          <w:b/>
-        </w:rPr>
-        <w:t>Console application (</w:t>
-      </w:r>
-      <w:r>
-        <w:rPr>
-          <w:b/>
-        </w:rPr>
-        <w:t>Do the work</w:t>
-      </w:r>
-      <w:r>
-        <w:rPr>
-          <w:b/>
-        </w:rPr>
-        <w:t>)</w:t>
-      </w:r>
-    </w:p>
-    <w:p>
-      <w:pPr>
-        <w:pStyle w:val="ListParagraph"/>
-        <w:numPr>
-          <w:ilvl w:val="1"/>
-          <w:numId w:val="2"/>
-        </w:numPr>
-      </w:pPr>
-      <w:r>
-        <w:t>Create a console application that reads from the queue from step 1.</w:t>
-      </w:r>
-    </w:p>
-    <w:p>
-      <w:pPr>
-        <w:pStyle w:val="ListParagraph"/>
-        <w:numPr>
-          <w:ilvl w:val="1"/>
-          <w:numId w:val="2"/>
-        </w:numPr>
-      </w:pPr>
-      <w:r>
-        <w:t xml:space="preserve">Depending on the </w:t>
-      </w:r>
-      <w:r>
-        <w:t>“</w:t>
-      </w:r>
-      <w:r>
-        <w:t>type</w:t>
-      </w:r>
-      <w:r>
-        <w:t>”</w:t>
-      </w:r>
-      <w:r>
-        <w:t xml:space="preserve"> of message received from the queue, a different action should be taken.</w:t>
-      </w:r>
-    </w:p>
-    <w:p>
-      <w:pPr>
-        <w:pStyle w:val="ListParagraph"/>
-        <w:numPr>
-          <w:ilvl w:val="2"/>
-          <w:numId w:val="2"/>
-        </w:numPr>
-      </w:pPr>
-      <w:r>
-        <w:t>Carry: The peasant is carrying something! Write the “message” to the console.</w:t>
-      </w:r>
-    </w:p>
-    <w:p>
-      <w:pPr>
-        <w:pStyle w:val="ListParagraph"/>
-        <w:numPr>
-          <w:ilvl w:val="2"/>
-          <w:numId w:val="2"/>
-        </w:numPr>
-      </w:pPr>
-      <w:r>
-        <w:t>Build:</w:t>
-      </w:r>
-      <w:r>
-        <w:t xml:space="preserve"> Building often takes several steps to complete. If the “data” parameter is a positive number, send another queue message with the “type” </w:t>
-      </w:r>
-      <w:r>
-        <w:t xml:space="preserve">equal to </w:t>
-      </w:r>
-      <w:r>
-        <w:t>“Build”, but with a “data” parameter of one less than the current message.</w:t>
-      </w:r>
-      <w:r>
-        <w:t xml:space="preserve"> Then write </w:t>
-      </w:r>
-      <w:r>
-        <w:t xml:space="preserve">to the console with how many steps are left to complete (the “data” </w:t>
-      </w:r>
-      <w:r>
-        <w:lastRenderedPageBreak/>
-        <w:t>parameter). If the “data” parameter is zero, the building is all done</w:t>
-      </w:r>
-      <w:r>
-        <w:t xml:space="preserve">. Write </w:t>
-      </w:r>
-      <w:r>
-        <w:t>to the console saying that the building is complete.</w:t>
-      </w:r>
-    </w:p>
-    <w:p>
-      <w:pPr>
-        <w:pStyle w:val="ListParagraph"/>
-        <w:numPr>
-          <w:ilvl w:val="2"/>
-          <w:numId w:val="2"/>
-        </w:numPr>
-      </w:pPr>
-      <w:r>
-        <w:t xml:space="preserve">Survey: It takes a little time to make sure the peasant did the job correctly. Use </w:t>
-      </w:r>
-      <w:proofErr w:type="spellStart"/>
-      <w:r>
-        <w:t>Task.Delay</w:t>
-      </w:r>
-      <w:proofErr w:type="spellEnd"/>
-      <w:r>
-        <w:t xml:space="preserve">() to wait </w:t>
-      </w:r>
-      <w:proofErr w:type="gramStart"/>
-      <w:r>
-        <w:t>a number of</w:t>
-      </w:r>
-      <w:proofErr w:type="gramEnd"/>
-      <w:r>
-        <w:t xml:space="preserve"> milliseconds equal to the “data” of the message. Write to the console before and after the delay to indicate the surveying is happening.</w:t>
-      </w:r>
-    </w:p>
-    <w:p>
-      <w:pPr>
-        <w:pStyle w:val="ListParagraph"/>
-        <w:numPr>
-          <w:ilvl w:val="1"/>
-          <w:numId w:val="2"/>
-        </w:numPr>
-      </w:pPr>
-      <w:r>
-        <w:t>The console application should not exit unless the user forcibly closes it.</w:t>
-      </w:r>
     </w:p>
     <w:p>
       <w:pPr>

</xml_diff>